<commit_message>
Casos de prueba Verificación (docx)
</commit_message>
<xml_diff>
--- a/docs/pruebas/Verificación.docx
+++ b/docs/pruebas/Verificación.docx
@@ -46,21 +46,12 @@
           <w:sz w:val="28"/>
         </w:rPr>
       </w:pPr>
-      <w:proofErr w:type="spellStart"/>
       <w:r>
         <w:rPr>
           <w:rFonts w:ascii="Aptos" w:eastAsia="Aptos" w:hAnsi="Aptos" w:cs="Aptos"/>
           <w:sz w:val="28"/>
         </w:rPr>
-        <w:t>RegistrarDueno</w:t>
-      </w:r>
-      <w:proofErr w:type="spellEnd"/>
-      <w:r>
-        <w:rPr>
-          <w:rFonts w:ascii="Aptos" w:eastAsia="Aptos" w:hAnsi="Aptos" w:cs="Aptos"/>
-          <w:sz w:val="28"/>
-        </w:rPr>
-        <w:t>:</w:t>
+        <w:t>RegistrarDueno:</w:t>
       </w:r>
     </w:p>
     <w:p>
@@ -907,17 +898,8 @@
                 <w:rFonts w:ascii="Aptos" w:eastAsia="Aptos" w:hAnsi="Aptos" w:cs="Aptos"/>
                 <w:sz w:val="22"/>
               </w:rPr>
-              <w:t xml:space="preserve">V7. </w:t>
-            </w:r>
-            <w:proofErr w:type="spellStart"/>
-            <w:r>
-              <w:rPr>
-                <w:rFonts w:ascii="Aptos" w:eastAsia="Aptos" w:hAnsi="Aptos" w:cs="Aptos"/>
-                <w:sz w:val="22"/>
-              </w:rPr>
-              <w:t>Catalan</w:t>
-            </w:r>
-            <w:proofErr w:type="spellEnd"/>
+              <w:t>V7. Catalan</w:t>
+            </w:r>
           </w:p>
           <w:p>
             <w:pPr>
@@ -994,17 +976,8 @@
                 <w:rFonts w:ascii="Aptos" w:eastAsia="Aptos" w:hAnsi="Aptos" w:cs="Aptos"/>
                 <w:sz w:val="22"/>
               </w:rPr>
-              <w:t xml:space="preserve">N6. </w:t>
-            </w:r>
-            <w:proofErr w:type="spellStart"/>
-            <w:r>
-              <w:rPr>
-                <w:rFonts w:ascii="Aptos" w:eastAsia="Aptos" w:hAnsi="Aptos" w:cs="Aptos"/>
-                <w:sz w:val="22"/>
-              </w:rPr>
-              <w:t>Aleman</w:t>
-            </w:r>
-            <w:proofErr w:type="spellEnd"/>
+              <w:t>N6. Aleman</w:t>
+            </w:r>
           </w:p>
         </w:tc>
       </w:tr>
@@ -1217,23 +1190,7 @@
                 <w:rFonts w:ascii="Aptos" w:eastAsia="Aptos" w:hAnsi="Aptos" w:cs="Aptos"/>
                 <w:sz w:val="22"/>
               </w:rPr>
-              <w:t>V</w:t>
-            </w:r>
-            <w:proofErr w:type="gramStart"/>
-            <w:r>
-              <w:rPr>
-                <w:rFonts w:ascii="Aptos" w:eastAsia="Aptos" w:hAnsi="Aptos" w:cs="Aptos"/>
-                <w:sz w:val="22"/>
-              </w:rPr>
-              <w:t>1,V</w:t>
-            </w:r>
-            <w:proofErr w:type="gramEnd"/>
-            <w:r>
-              <w:rPr>
-                <w:rFonts w:ascii="Aptos" w:eastAsia="Aptos" w:hAnsi="Aptos" w:cs="Aptos"/>
-                <w:sz w:val="22"/>
-              </w:rPr>
-              <w:t>2,V3,V4,V5, V11</w:t>
+              <w:t>V1,V2,V3,V4,V5, V11</w:t>
             </w:r>
           </w:p>
         </w:tc>
@@ -1279,23 +1236,7 @@
                 <w:rFonts w:ascii="Aptos" w:eastAsia="Aptos" w:hAnsi="Aptos" w:cs="Aptos"/>
                 <w:sz w:val="22"/>
               </w:rPr>
-              <w:t>V</w:t>
-            </w:r>
-            <w:proofErr w:type="gramStart"/>
-            <w:r>
-              <w:rPr>
-                <w:rFonts w:ascii="Aptos" w:eastAsia="Aptos" w:hAnsi="Aptos" w:cs="Aptos"/>
-                <w:sz w:val="22"/>
-              </w:rPr>
-              <w:t>1,V</w:t>
-            </w:r>
-            <w:proofErr w:type="gramEnd"/>
-            <w:r>
-              <w:rPr>
-                <w:rFonts w:ascii="Aptos" w:eastAsia="Aptos" w:hAnsi="Aptos" w:cs="Aptos"/>
-                <w:sz w:val="22"/>
-              </w:rPr>
-              <w:t>2,V3,V4,V6, V12</w:t>
+              <w:t>V1,V2,V3,V4,V6, V12</w:t>
             </w:r>
           </w:p>
         </w:tc>
@@ -1341,23 +1282,7 @@
                 <w:rFonts w:ascii="Aptos" w:eastAsia="Aptos" w:hAnsi="Aptos" w:cs="Aptos"/>
                 <w:sz w:val="22"/>
               </w:rPr>
-              <w:t>V</w:t>
-            </w:r>
-            <w:proofErr w:type="gramStart"/>
-            <w:r>
-              <w:rPr>
-                <w:rFonts w:ascii="Aptos" w:eastAsia="Aptos" w:hAnsi="Aptos" w:cs="Aptos"/>
-                <w:sz w:val="22"/>
-              </w:rPr>
-              <w:t>1,V</w:t>
-            </w:r>
-            <w:proofErr w:type="gramEnd"/>
-            <w:r>
-              <w:rPr>
-                <w:rFonts w:ascii="Aptos" w:eastAsia="Aptos" w:hAnsi="Aptos" w:cs="Aptos"/>
-                <w:sz w:val="22"/>
-              </w:rPr>
-              <w:t>2,V3,V4,V7, V13</w:t>
+              <w:t>V1,V2,V3,V4,V7, V13</w:t>
             </w:r>
           </w:p>
         </w:tc>
@@ -1403,23 +1328,7 @@
                 <w:rFonts w:ascii="Aptos" w:eastAsia="Aptos" w:hAnsi="Aptos" w:cs="Aptos"/>
                 <w:sz w:val="22"/>
               </w:rPr>
-              <w:t>V</w:t>
-            </w:r>
-            <w:proofErr w:type="gramStart"/>
-            <w:r>
-              <w:rPr>
-                <w:rFonts w:ascii="Aptos" w:eastAsia="Aptos" w:hAnsi="Aptos" w:cs="Aptos"/>
-                <w:sz w:val="22"/>
-              </w:rPr>
-              <w:t>1,V</w:t>
-            </w:r>
-            <w:proofErr w:type="gramEnd"/>
-            <w:r>
-              <w:rPr>
-                <w:rFonts w:ascii="Aptos" w:eastAsia="Aptos" w:hAnsi="Aptos" w:cs="Aptos"/>
-                <w:sz w:val="22"/>
-              </w:rPr>
-              <w:t>2,V3,V4,V8, V14</w:t>
+              <w:t>V1,V2,V3,V4,V8, V14</w:t>
             </w:r>
           </w:p>
         </w:tc>
@@ -1465,23 +1374,7 @@
                 <w:rFonts w:ascii="Aptos" w:eastAsia="Aptos" w:hAnsi="Aptos" w:cs="Aptos"/>
                 <w:sz w:val="22"/>
               </w:rPr>
-              <w:t>V</w:t>
-            </w:r>
-            <w:proofErr w:type="gramStart"/>
-            <w:r>
-              <w:rPr>
-                <w:rFonts w:ascii="Aptos" w:eastAsia="Aptos" w:hAnsi="Aptos" w:cs="Aptos"/>
-                <w:sz w:val="22"/>
-              </w:rPr>
-              <w:t>1,V</w:t>
-            </w:r>
-            <w:proofErr w:type="gramEnd"/>
-            <w:r>
-              <w:rPr>
-                <w:rFonts w:ascii="Aptos" w:eastAsia="Aptos" w:hAnsi="Aptos" w:cs="Aptos"/>
-                <w:sz w:val="22"/>
-              </w:rPr>
-              <w:t>2,V3,V4,V9, V11</w:t>
+              <w:t>V1,V2,V3,V4,V9, V11</w:t>
             </w:r>
           </w:p>
         </w:tc>
@@ -1527,23 +1420,7 @@
                 <w:rFonts w:ascii="Aptos" w:eastAsia="Aptos" w:hAnsi="Aptos" w:cs="Aptos"/>
                 <w:sz w:val="22"/>
               </w:rPr>
-              <w:t>V</w:t>
-            </w:r>
-            <w:proofErr w:type="gramStart"/>
-            <w:r>
-              <w:rPr>
-                <w:rFonts w:ascii="Aptos" w:eastAsia="Aptos" w:hAnsi="Aptos" w:cs="Aptos"/>
-                <w:sz w:val="22"/>
-              </w:rPr>
-              <w:t>1,V</w:t>
-            </w:r>
-            <w:proofErr w:type="gramEnd"/>
-            <w:r>
-              <w:rPr>
-                <w:rFonts w:ascii="Aptos" w:eastAsia="Aptos" w:hAnsi="Aptos" w:cs="Aptos"/>
-                <w:sz w:val="22"/>
-              </w:rPr>
-              <w:t>2,V3,V4,V10, V11</w:t>
+              <w:t>V1,V2,V3,V4,V10, V11</w:t>
             </w:r>
           </w:p>
         </w:tc>
@@ -1589,23 +1466,7 @@
                 <w:rFonts w:ascii="Aptos" w:eastAsia="Aptos" w:hAnsi="Aptos" w:cs="Aptos"/>
                 <w:sz w:val="22"/>
               </w:rPr>
-              <w:t>N</w:t>
-            </w:r>
-            <w:proofErr w:type="gramStart"/>
-            <w:r>
-              <w:rPr>
-                <w:rFonts w:ascii="Aptos" w:eastAsia="Aptos" w:hAnsi="Aptos" w:cs="Aptos"/>
-                <w:sz w:val="22"/>
-              </w:rPr>
-              <w:t>1,V</w:t>
-            </w:r>
-            <w:proofErr w:type="gramEnd"/>
-            <w:r>
-              <w:rPr>
-                <w:rFonts w:ascii="Aptos" w:eastAsia="Aptos" w:hAnsi="Aptos" w:cs="Aptos"/>
-                <w:sz w:val="22"/>
-              </w:rPr>
-              <w:t>2,V3,V4,V10, V11</w:t>
+              <w:t>N1,V2,V3,V4,V10, V11</w:t>
             </w:r>
           </w:p>
         </w:tc>
@@ -1651,23 +1512,7 @@
                 <w:rFonts w:ascii="Aptos" w:eastAsia="Aptos" w:hAnsi="Aptos" w:cs="Aptos"/>
                 <w:sz w:val="22"/>
               </w:rPr>
-              <w:t>N</w:t>
-            </w:r>
-            <w:proofErr w:type="gramStart"/>
-            <w:r>
-              <w:rPr>
-                <w:rFonts w:ascii="Aptos" w:eastAsia="Aptos" w:hAnsi="Aptos" w:cs="Aptos"/>
-                <w:sz w:val="22"/>
-              </w:rPr>
-              <w:t>2,V</w:t>
-            </w:r>
-            <w:proofErr w:type="gramEnd"/>
-            <w:r>
-              <w:rPr>
-                <w:rFonts w:ascii="Aptos" w:eastAsia="Aptos" w:hAnsi="Aptos" w:cs="Aptos"/>
-                <w:sz w:val="22"/>
-              </w:rPr>
-              <w:t>2,V3,V4,V10, V11</w:t>
+              <w:t>N2,V2,V3,V4,V10, V11</w:t>
             </w:r>
           </w:p>
         </w:tc>
@@ -1714,23 +1559,7 @@
                 <w:rFonts w:ascii="Aptos" w:eastAsia="Aptos" w:hAnsi="Aptos" w:cs="Aptos"/>
                 <w:sz w:val="22"/>
               </w:rPr>
-              <w:t>V</w:t>
-            </w:r>
-            <w:proofErr w:type="gramStart"/>
-            <w:r>
-              <w:rPr>
-                <w:rFonts w:ascii="Aptos" w:eastAsia="Aptos" w:hAnsi="Aptos" w:cs="Aptos"/>
-                <w:sz w:val="22"/>
-              </w:rPr>
-              <w:t>1,N</w:t>
-            </w:r>
-            <w:proofErr w:type="gramEnd"/>
-            <w:r>
-              <w:rPr>
-                <w:rFonts w:ascii="Aptos" w:eastAsia="Aptos" w:hAnsi="Aptos" w:cs="Aptos"/>
-                <w:sz w:val="22"/>
-              </w:rPr>
-              <w:t>3,V3,V4,V5, V11</w:t>
+              <w:t>V1,N3,V3,V4,V5, V11</w:t>
             </w:r>
           </w:p>
         </w:tc>
@@ -1776,23 +1605,7 @@
                 <w:rFonts w:ascii="Aptos" w:eastAsia="Aptos" w:hAnsi="Aptos" w:cs="Aptos"/>
                 <w:sz w:val="22"/>
               </w:rPr>
-              <w:t>V</w:t>
-            </w:r>
-            <w:proofErr w:type="gramStart"/>
-            <w:r>
-              <w:rPr>
-                <w:rFonts w:ascii="Aptos" w:eastAsia="Aptos" w:hAnsi="Aptos" w:cs="Aptos"/>
-                <w:sz w:val="22"/>
-              </w:rPr>
-              <w:t>1,V</w:t>
-            </w:r>
-            <w:proofErr w:type="gramEnd"/>
-            <w:r>
-              <w:rPr>
-                <w:rFonts w:ascii="Aptos" w:eastAsia="Aptos" w:hAnsi="Aptos" w:cs="Aptos"/>
-                <w:sz w:val="22"/>
-              </w:rPr>
-              <w:t>2,N4,V4,V5,V11</w:t>
+              <w:t>V1,V2,N4,V4,V5,V11</w:t>
             </w:r>
           </w:p>
         </w:tc>
@@ -1838,23 +1651,7 @@
                 <w:rFonts w:ascii="Aptos" w:eastAsia="Aptos" w:hAnsi="Aptos" w:cs="Aptos"/>
                 <w:sz w:val="22"/>
               </w:rPr>
-              <w:t>V</w:t>
-            </w:r>
-            <w:proofErr w:type="gramStart"/>
-            <w:r>
-              <w:rPr>
-                <w:rFonts w:ascii="Aptos" w:eastAsia="Aptos" w:hAnsi="Aptos" w:cs="Aptos"/>
-                <w:sz w:val="22"/>
-              </w:rPr>
-              <w:t>1,V</w:t>
-            </w:r>
-            <w:proofErr w:type="gramEnd"/>
-            <w:r>
-              <w:rPr>
-                <w:rFonts w:ascii="Aptos" w:eastAsia="Aptos" w:hAnsi="Aptos" w:cs="Aptos"/>
-                <w:sz w:val="22"/>
-              </w:rPr>
-              <w:t>2,V3,N5,V5,V11</w:t>
+              <w:t>V1,V2,V3,N5,V5,V11</w:t>
             </w:r>
           </w:p>
         </w:tc>
@@ -1900,23 +1697,7 @@
                 <w:rFonts w:ascii="Aptos" w:eastAsia="Aptos" w:hAnsi="Aptos" w:cs="Aptos"/>
                 <w:sz w:val="22"/>
               </w:rPr>
-              <w:t>V</w:t>
-            </w:r>
-            <w:proofErr w:type="gramStart"/>
-            <w:r>
-              <w:rPr>
-                <w:rFonts w:ascii="Aptos" w:eastAsia="Aptos" w:hAnsi="Aptos" w:cs="Aptos"/>
-                <w:sz w:val="22"/>
-              </w:rPr>
-              <w:t>1,V</w:t>
-            </w:r>
-            <w:proofErr w:type="gramEnd"/>
-            <w:r>
-              <w:rPr>
-                <w:rFonts w:ascii="Aptos" w:eastAsia="Aptos" w:hAnsi="Aptos" w:cs="Aptos"/>
-                <w:sz w:val="22"/>
-              </w:rPr>
-              <w:t>2,V3,V4,N6,V11</w:t>
+              <w:t>V1,V2,V3,V4,N6,V11</w:t>
             </w:r>
           </w:p>
         </w:tc>
@@ -1962,23 +1743,7 @@
                 <w:rFonts w:ascii="Aptos" w:eastAsia="Aptos" w:hAnsi="Aptos" w:cs="Aptos"/>
                 <w:sz w:val="22"/>
               </w:rPr>
-              <w:t>V</w:t>
-            </w:r>
-            <w:proofErr w:type="gramStart"/>
-            <w:r>
-              <w:rPr>
-                <w:rFonts w:ascii="Aptos" w:eastAsia="Aptos" w:hAnsi="Aptos" w:cs="Aptos"/>
-                <w:sz w:val="22"/>
-              </w:rPr>
-              <w:t>1,V</w:t>
-            </w:r>
-            <w:proofErr w:type="gramEnd"/>
-            <w:r>
-              <w:rPr>
-                <w:rFonts w:ascii="Aptos" w:eastAsia="Aptos" w:hAnsi="Aptos" w:cs="Aptos"/>
-                <w:sz w:val="22"/>
-              </w:rPr>
-              <w:t>2,V3,V4,V5,N7</w:t>
+              <w:t>V1,V2,V3,V4,V5,N7</w:t>
             </w:r>
           </w:p>
         </w:tc>
@@ -2002,21 +1767,12 @@
           <w:sz w:val="28"/>
         </w:rPr>
       </w:pPr>
-      <w:proofErr w:type="spellStart"/>
       <w:r>
         <w:rPr>
           <w:rFonts w:ascii="Aptos" w:eastAsia="Aptos" w:hAnsi="Aptos" w:cs="Aptos"/>
           <w:sz w:val="28"/>
         </w:rPr>
-        <w:t>RegistrarCuidador</w:t>
-      </w:r>
-      <w:proofErr w:type="spellEnd"/>
-      <w:r>
-        <w:rPr>
-          <w:rFonts w:ascii="Aptos" w:eastAsia="Aptos" w:hAnsi="Aptos" w:cs="Aptos"/>
-          <w:sz w:val="28"/>
-        </w:rPr>
-        <w:t>:</w:t>
+        <w:t>RegistrarCuidador:</w:t>
       </w:r>
     </w:p>
     <w:p>
@@ -2366,7 +2122,7 @@
         <w:rPr>
           <w:rFonts w:ascii="Aptos" w:eastAsia="Aptos" w:hAnsi="Aptos" w:cs="Aptos"/>
         </w:rPr>
-        <w:t xml:space="preserve"> (10 caracteres)</w:t>
+        <w:t xml:space="preserve"> (10 valores)</w:t>
       </w:r>
     </w:p>
     <w:p>
@@ -3039,17 +2795,8 @@
                 <w:rFonts w:ascii="Aptos" w:eastAsia="Aptos" w:hAnsi="Aptos" w:cs="Aptos"/>
                 <w:sz w:val="22"/>
               </w:rPr>
-              <w:t xml:space="preserve">V7. </w:t>
-            </w:r>
-            <w:proofErr w:type="spellStart"/>
-            <w:r>
-              <w:rPr>
-                <w:rFonts w:ascii="Aptos" w:eastAsia="Aptos" w:hAnsi="Aptos" w:cs="Aptos"/>
-                <w:sz w:val="22"/>
-              </w:rPr>
-              <w:t>Catalan</w:t>
-            </w:r>
-            <w:proofErr w:type="spellEnd"/>
+              <w:t>V7. Catalan</w:t>
+            </w:r>
           </w:p>
           <w:p>
             <w:pPr>
@@ -3126,17 +2873,8 @@
                 <w:rFonts w:ascii="Aptos" w:eastAsia="Aptos" w:hAnsi="Aptos" w:cs="Aptos"/>
                 <w:sz w:val="22"/>
               </w:rPr>
-              <w:t xml:space="preserve">N6. </w:t>
-            </w:r>
-            <w:proofErr w:type="spellStart"/>
-            <w:r>
-              <w:rPr>
-                <w:rFonts w:ascii="Aptos" w:eastAsia="Aptos" w:hAnsi="Aptos" w:cs="Aptos"/>
-                <w:sz w:val="22"/>
-              </w:rPr>
-              <w:t>Aleman</w:t>
-            </w:r>
-            <w:proofErr w:type="spellEnd"/>
+              <w:t>N6. Aleman</w:t>
+            </w:r>
           </w:p>
         </w:tc>
       </w:tr>
@@ -3688,80 +3426,22 @@
                 <w:rFonts w:ascii="Aptos" w:eastAsia="Aptos" w:hAnsi="Aptos" w:cs="Aptos"/>
                 <w:sz w:val="22"/>
               </w:rPr>
-              <w:t xml:space="preserve">N11. </w:t>
-            </w:r>
-            <w:r>
-              <w:rPr>
-                <w:rFonts w:ascii="Aptos" w:eastAsia="Aptos" w:hAnsi="Aptos" w:cs="Aptos"/>
-                <w:sz w:val="22"/>
-              </w:rPr>
-              <w:t>' '</w:t>
-            </w:r>
-          </w:p>
-          <w:p>
-            <w:pPr>
-              <w:spacing w:after="0" w:line="240" w:lineRule="auto"/>
-              <w:rPr>
-                <w:rFonts w:ascii="Aptos" w:eastAsia="Aptos" w:hAnsi="Aptos" w:cs="Aptos"/>
-                <w:sz w:val="22"/>
-              </w:rPr>
-            </w:pPr>
-            <w:r>
-              <w:rPr>
-                <w:rFonts w:ascii="Aptos" w:eastAsia="Aptos" w:hAnsi="Aptos" w:cs="Aptos"/>
-                <w:sz w:val="22"/>
-              </w:rPr>
-              <w:t>N1</w:t>
-            </w:r>
-            <w:r>
-              <w:rPr>
-                <w:rFonts w:ascii="Aptos" w:eastAsia="Aptos" w:hAnsi="Aptos" w:cs="Aptos"/>
-                <w:sz w:val="22"/>
-              </w:rPr>
-              <w:t>2</w:t>
-            </w:r>
-            <w:r>
-              <w:rPr>
-                <w:rFonts w:ascii="Aptos" w:eastAsia="Aptos" w:hAnsi="Aptos" w:cs="Aptos"/>
-                <w:sz w:val="22"/>
-              </w:rPr>
-              <w:t xml:space="preserve">. </w:t>
-            </w:r>
-            <w:r>
-              <w:rPr>
-                <w:rFonts w:ascii="Aptos" w:eastAsia="Aptos" w:hAnsi="Aptos" w:cs="Aptos"/>
-                <w:sz w:val="22"/>
-              </w:rPr>
-              <w:t>123</w:t>
-            </w:r>
-          </w:p>
-          <w:p>
-            <w:pPr>
-              <w:spacing w:after="0" w:line="240" w:lineRule="auto"/>
-              <w:rPr>
-                <w:sz w:val="22"/>
-              </w:rPr>
-            </w:pPr>
-            <w:r>
-              <w:rPr>
-                <w:rFonts w:ascii="Aptos" w:eastAsia="Aptos" w:hAnsi="Aptos" w:cs="Aptos"/>
-                <w:sz w:val="22"/>
-              </w:rPr>
-              <w:t>N1</w:t>
-            </w:r>
-            <w:r>
-              <w:rPr>
-                <w:rFonts w:ascii="Aptos" w:eastAsia="Aptos" w:hAnsi="Aptos" w:cs="Aptos"/>
-                <w:sz w:val="22"/>
-              </w:rPr>
-              <w:t>1</w:t>
-            </w:r>
-            <w:r>
-              <w:rPr>
-                <w:rFonts w:ascii="Aptos" w:eastAsia="Aptos" w:hAnsi="Aptos" w:cs="Aptos"/>
-                <w:sz w:val="22"/>
-              </w:rPr>
-              <w:t>. 01234567890123</w:t>
+              <w:t>N11. 123</w:t>
+            </w:r>
+          </w:p>
+          <w:p>
+            <w:pPr>
+              <w:spacing w:after="0" w:line="240" w:lineRule="auto"/>
+              <w:rPr>
+                <w:sz w:val="22"/>
+              </w:rPr>
+            </w:pPr>
+            <w:r>
+              <w:rPr>
+                <w:rFonts w:ascii="Aptos" w:eastAsia="Aptos" w:hAnsi="Aptos" w:cs="Aptos"/>
+                <w:sz w:val="22"/>
+              </w:rPr>
+              <w:t>N12. 01234567890123</w:t>
             </w:r>
           </w:p>
         </w:tc>
@@ -3860,21 +3540,7 @@
                 <w:rFonts w:ascii="Aptos" w:eastAsia="Aptos" w:hAnsi="Aptos" w:cs="Aptos"/>
                 <w:sz w:val="22"/>
               </w:rPr>
-              <w:t>N1</w:t>
-            </w:r>
-            <w:r>
-              <w:rPr>
-                <w:rFonts w:ascii="Aptos" w:eastAsia="Aptos" w:hAnsi="Aptos" w:cs="Aptos"/>
-                <w:sz w:val="22"/>
-              </w:rPr>
-              <w:t>4</w:t>
-            </w:r>
-            <w:r>
-              <w:rPr>
-                <w:rFonts w:ascii="Aptos" w:eastAsia="Aptos" w:hAnsi="Aptos" w:cs="Aptos"/>
-                <w:sz w:val="22"/>
-              </w:rPr>
-              <w:t>. No</w:t>
+              <w:t>N13. No</w:t>
             </w:r>
           </w:p>
         </w:tc>
@@ -3941,23 +3607,7 @@
                 <w:rFonts w:ascii="Aptos" w:eastAsia="Aptos" w:hAnsi="Aptos" w:cs="Aptos"/>
                 <w:sz w:val="22"/>
               </w:rPr>
-              <w:t>V</w:t>
-            </w:r>
-            <w:proofErr w:type="gramStart"/>
-            <w:r>
-              <w:rPr>
-                <w:rFonts w:ascii="Aptos" w:eastAsia="Aptos" w:hAnsi="Aptos" w:cs="Aptos"/>
-                <w:sz w:val="22"/>
-              </w:rPr>
-              <w:t>1,V</w:t>
-            </w:r>
-            <w:proofErr w:type="gramEnd"/>
-            <w:r>
-              <w:rPr>
-                <w:rFonts w:ascii="Aptos" w:eastAsia="Aptos" w:hAnsi="Aptos" w:cs="Aptos"/>
-                <w:sz w:val="22"/>
-              </w:rPr>
-              <w:t>2,V3,V4,V5,V11,V15,V16,V17,V18,V19</w:t>
+              <w:t>V1,V2,V3,V4,V5,V11,V15,V16,V17,V18,V19</w:t>
             </w:r>
           </w:p>
         </w:tc>
@@ -4003,23 +3653,7 @@
                 <w:rFonts w:ascii="Aptos" w:eastAsia="Aptos" w:hAnsi="Aptos" w:cs="Aptos"/>
                 <w:sz w:val="22"/>
               </w:rPr>
-              <w:t>V</w:t>
-            </w:r>
-            <w:proofErr w:type="gramStart"/>
-            <w:r>
-              <w:rPr>
-                <w:rFonts w:ascii="Aptos" w:eastAsia="Aptos" w:hAnsi="Aptos" w:cs="Aptos"/>
-                <w:sz w:val="22"/>
-              </w:rPr>
-              <w:t>1,V</w:t>
-            </w:r>
-            <w:proofErr w:type="gramEnd"/>
-            <w:r>
-              <w:rPr>
-                <w:rFonts w:ascii="Aptos" w:eastAsia="Aptos" w:hAnsi="Aptos" w:cs="Aptos"/>
-                <w:sz w:val="22"/>
-              </w:rPr>
-              <w:t>2,V3,V4,V6,V12,V15,V16,V17,V18,V19</w:t>
+              <w:t>V1,V2,V3,V4,V6,V12,V15,V16,V17,V18,V19</w:t>
             </w:r>
           </w:p>
         </w:tc>
@@ -4065,23 +3699,7 @@
                 <w:rFonts w:ascii="Aptos" w:eastAsia="Aptos" w:hAnsi="Aptos" w:cs="Aptos"/>
                 <w:sz w:val="22"/>
               </w:rPr>
-              <w:t>V</w:t>
-            </w:r>
-            <w:proofErr w:type="gramStart"/>
-            <w:r>
-              <w:rPr>
-                <w:rFonts w:ascii="Aptos" w:eastAsia="Aptos" w:hAnsi="Aptos" w:cs="Aptos"/>
-                <w:sz w:val="22"/>
-              </w:rPr>
-              <w:t>1,V</w:t>
-            </w:r>
-            <w:proofErr w:type="gramEnd"/>
-            <w:r>
-              <w:rPr>
-                <w:rFonts w:ascii="Aptos" w:eastAsia="Aptos" w:hAnsi="Aptos" w:cs="Aptos"/>
-                <w:sz w:val="22"/>
-              </w:rPr>
-              <w:t>2,V3,V4,V7,V13,V15,V16,V17,V18,V19</w:t>
+              <w:t>V1,V2,V3,V4,V7,V13,V15,V16,V17,V18,V19</w:t>
             </w:r>
           </w:p>
         </w:tc>
@@ -4127,23 +3745,7 @@
                 <w:rFonts w:ascii="Aptos" w:eastAsia="Aptos" w:hAnsi="Aptos" w:cs="Aptos"/>
                 <w:sz w:val="22"/>
               </w:rPr>
-              <w:t>V</w:t>
-            </w:r>
-            <w:proofErr w:type="gramStart"/>
-            <w:r>
-              <w:rPr>
-                <w:rFonts w:ascii="Aptos" w:eastAsia="Aptos" w:hAnsi="Aptos" w:cs="Aptos"/>
-                <w:sz w:val="22"/>
-              </w:rPr>
-              <w:t>1,V</w:t>
-            </w:r>
-            <w:proofErr w:type="gramEnd"/>
-            <w:r>
-              <w:rPr>
-                <w:rFonts w:ascii="Aptos" w:eastAsia="Aptos" w:hAnsi="Aptos" w:cs="Aptos"/>
-                <w:sz w:val="22"/>
-              </w:rPr>
-              <w:t>2,V3,V4,V8,V14,V15,V16,V17,V18,V19</w:t>
+              <w:t>V1,V2,V3,V4,V8,V14,V15,V16,V17,V18,V19</w:t>
             </w:r>
           </w:p>
         </w:tc>
@@ -4189,23 +3791,7 @@
                 <w:rFonts w:ascii="Aptos" w:eastAsia="Aptos" w:hAnsi="Aptos" w:cs="Aptos"/>
                 <w:sz w:val="22"/>
               </w:rPr>
-              <w:t>V</w:t>
-            </w:r>
-            <w:proofErr w:type="gramStart"/>
-            <w:r>
-              <w:rPr>
-                <w:rFonts w:ascii="Aptos" w:eastAsia="Aptos" w:hAnsi="Aptos" w:cs="Aptos"/>
-                <w:sz w:val="22"/>
-              </w:rPr>
-              <w:t>1,V</w:t>
-            </w:r>
-            <w:proofErr w:type="gramEnd"/>
-            <w:r>
-              <w:rPr>
-                <w:rFonts w:ascii="Aptos" w:eastAsia="Aptos" w:hAnsi="Aptos" w:cs="Aptos"/>
-                <w:sz w:val="22"/>
-              </w:rPr>
-              <w:t>2,V3,V4,V9,V11,V15,V16,V17,V18,V19</w:t>
+              <w:t>V1,V2,V3,V4,V9,V11,V15,V16,V17,V18,V19</w:t>
             </w:r>
           </w:p>
         </w:tc>
@@ -4251,23 +3837,7 @@
                 <w:rFonts w:ascii="Aptos" w:eastAsia="Aptos" w:hAnsi="Aptos" w:cs="Aptos"/>
                 <w:sz w:val="22"/>
               </w:rPr>
-              <w:t>V</w:t>
-            </w:r>
-            <w:proofErr w:type="gramStart"/>
-            <w:r>
-              <w:rPr>
-                <w:rFonts w:ascii="Aptos" w:eastAsia="Aptos" w:hAnsi="Aptos" w:cs="Aptos"/>
-                <w:sz w:val="22"/>
-              </w:rPr>
-              <w:t>1,V</w:t>
-            </w:r>
-            <w:proofErr w:type="gramEnd"/>
-            <w:r>
-              <w:rPr>
-                <w:rFonts w:ascii="Aptos" w:eastAsia="Aptos" w:hAnsi="Aptos" w:cs="Aptos"/>
-                <w:sz w:val="22"/>
-              </w:rPr>
-              <w:t>2,V3,V4,V10,V11,V15,V16,V17,V18,V19</w:t>
+              <w:t>V1,V2,V3,V4,V10,V11,V15,V16,V17,V18,V19</w:t>
             </w:r>
           </w:p>
         </w:tc>
@@ -4313,23 +3883,7 @@
                 <w:rFonts w:ascii="Aptos" w:eastAsia="Aptos" w:hAnsi="Aptos" w:cs="Aptos"/>
                 <w:sz w:val="22"/>
               </w:rPr>
-              <w:t>N</w:t>
-            </w:r>
-            <w:proofErr w:type="gramStart"/>
-            <w:r>
-              <w:rPr>
-                <w:rFonts w:ascii="Aptos" w:eastAsia="Aptos" w:hAnsi="Aptos" w:cs="Aptos"/>
-                <w:sz w:val="22"/>
-              </w:rPr>
-              <w:t>1,V</w:t>
-            </w:r>
-            <w:proofErr w:type="gramEnd"/>
-            <w:r>
-              <w:rPr>
-                <w:rFonts w:ascii="Aptos" w:eastAsia="Aptos" w:hAnsi="Aptos" w:cs="Aptos"/>
-                <w:sz w:val="22"/>
-              </w:rPr>
-              <w:t>2,V3,V4,V10,V11,V15,V16,V17,V18,V19</w:t>
+              <w:t>N1,V2,V3,V4,V10,V11,V15,V16,V17,V18,V19</w:t>
             </w:r>
           </w:p>
         </w:tc>
@@ -4375,23 +3929,7 @@
                 <w:rFonts w:ascii="Aptos" w:eastAsia="Aptos" w:hAnsi="Aptos" w:cs="Aptos"/>
                 <w:sz w:val="22"/>
               </w:rPr>
-              <w:t>N</w:t>
-            </w:r>
-            <w:proofErr w:type="gramStart"/>
-            <w:r>
-              <w:rPr>
-                <w:rFonts w:ascii="Aptos" w:eastAsia="Aptos" w:hAnsi="Aptos" w:cs="Aptos"/>
-                <w:sz w:val="22"/>
-              </w:rPr>
-              <w:t>2,V</w:t>
-            </w:r>
-            <w:proofErr w:type="gramEnd"/>
-            <w:r>
-              <w:rPr>
-                <w:rFonts w:ascii="Aptos" w:eastAsia="Aptos" w:hAnsi="Aptos" w:cs="Aptos"/>
-                <w:sz w:val="22"/>
-              </w:rPr>
-              <w:t>2,V3,V4,V10,V11,V15,V16,V17,V18,V19</w:t>
+              <w:t>N2,V2,V3,V4,V10,V11,V15,V16,V17,V18,V19</w:t>
             </w:r>
           </w:p>
         </w:tc>
@@ -4437,23 +3975,7 @@
                 <w:rFonts w:ascii="Aptos" w:eastAsia="Aptos" w:hAnsi="Aptos" w:cs="Aptos"/>
                 <w:sz w:val="22"/>
               </w:rPr>
-              <w:t>V</w:t>
-            </w:r>
-            <w:proofErr w:type="gramStart"/>
-            <w:r>
-              <w:rPr>
-                <w:rFonts w:ascii="Aptos" w:eastAsia="Aptos" w:hAnsi="Aptos" w:cs="Aptos"/>
-                <w:sz w:val="22"/>
-              </w:rPr>
-              <w:t>1,N</w:t>
-            </w:r>
-            <w:proofErr w:type="gramEnd"/>
-            <w:r>
-              <w:rPr>
-                <w:rFonts w:ascii="Aptos" w:eastAsia="Aptos" w:hAnsi="Aptos" w:cs="Aptos"/>
-                <w:sz w:val="22"/>
-              </w:rPr>
-              <w:t>3,V3,V4,V5,V11,V15,V16,V17,V18,V19</w:t>
+              <w:t>V1,N3,V3,V4,V5,V11,V15,V16,V17,V18,V19</w:t>
             </w:r>
           </w:p>
         </w:tc>
@@ -4499,23 +4021,7 @@
                 <w:rFonts w:ascii="Aptos" w:eastAsia="Aptos" w:hAnsi="Aptos" w:cs="Aptos"/>
                 <w:sz w:val="22"/>
               </w:rPr>
-              <w:t>V</w:t>
-            </w:r>
-            <w:proofErr w:type="gramStart"/>
-            <w:r>
-              <w:rPr>
-                <w:rFonts w:ascii="Aptos" w:eastAsia="Aptos" w:hAnsi="Aptos" w:cs="Aptos"/>
-                <w:sz w:val="22"/>
-              </w:rPr>
-              <w:t>1,V</w:t>
-            </w:r>
-            <w:proofErr w:type="gramEnd"/>
-            <w:r>
-              <w:rPr>
-                <w:rFonts w:ascii="Aptos" w:eastAsia="Aptos" w:hAnsi="Aptos" w:cs="Aptos"/>
-                <w:sz w:val="22"/>
-              </w:rPr>
-              <w:t>2,N4,V4,V5,V11,V15,V16,V17,V18,V19</w:t>
+              <w:t>V1,V2,N4,V4,V5,V11,V15,V16,V17,V18,V19</w:t>
             </w:r>
           </w:p>
         </w:tc>
@@ -4561,23 +4067,7 @@
                 <w:rFonts w:ascii="Aptos" w:eastAsia="Aptos" w:hAnsi="Aptos" w:cs="Aptos"/>
                 <w:sz w:val="22"/>
               </w:rPr>
-              <w:t>V</w:t>
-            </w:r>
-            <w:proofErr w:type="gramStart"/>
-            <w:r>
-              <w:rPr>
-                <w:rFonts w:ascii="Aptos" w:eastAsia="Aptos" w:hAnsi="Aptos" w:cs="Aptos"/>
-                <w:sz w:val="22"/>
-              </w:rPr>
-              <w:t>1,V</w:t>
-            </w:r>
-            <w:proofErr w:type="gramEnd"/>
-            <w:r>
-              <w:rPr>
-                <w:rFonts w:ascii="Aptos" w:eastAsia="Aptos" w:hAnsi="Aptos" w:cs="Aptos"/>
-                <w:sz w:val="22"/>
-              </w:rPr>
-              <w:t>2,V3,N5,V5,V11,V15,V16,V17,V18,V19</w:t>
+              <w:t>V1,V2,V3,N5,V5,V11,V15,V16,V17,V18,V19</w:t>
             </w:r>
           </w:p>
         </w:tc>
@@ -4623,23 +4113,7 @@
                 <w:rFonts w:ascii="Aptos" w:eastAsia="Aptos" w:hAnsi="Aptos" w:cs="Aptos"/>
                 <w:sz w:val="22"/>
               </w:rPr>
-              <w:t>V</w:t>
-            </w:r>
-            <w:proofErr w:type="gramStart"/>
-            <w:r>
-              <w:rPr>
-                <w:rFonts w:ascii="Aptos" w:eastAsia="Aptos" w:hAnsi="Aptos" w:cs="Aptos"/>
-                <w:sz w:val="22"/>
-              </w:rPr>
-              <w:t>1,V</w:t>
-            </w:r>
-            <w:proofErr w:type="gramEnd"/>
-            <w:r>
-              <w:rPr>
-                <w:rFonts w:ascii="Aptos" w:eastAsia="Aptos" w:hAnsi="Aptos" w:cs="Aptos"/>
-                <w:sz w:val="22"/>
-              </w:rPr>
-              <w:t>2,V3,V4,N6,V11,V15,V16,V17,V18,V19</w:t>
+              <w:t>V1,V2,V3,V4,N6,V11,V15,V16,V17,V18,V19</w:t>
             </w:r>
           </w:p>
         </w:tc>
@@ -4685,23 +4159,7 @@
                 <w:rFonts w:ascii="Aptos" w:eastAsia="Aptos" w:hAnsi="Aptos" w:cs="Aptos"/>
                 <w:sz w:val="22"/>
               </w:rPr>
-              <w:t>V</w:t>
-            </w:r>
-            <w:proofErr w:type="gramStart"/>
-            <w:r>
-              <w:rPr>
-                <w:rFonts w:ascii="Aptos" w:eastAsia="Aptos" w:hAnsi="Aptos" w:cs="Aptos"/>
-                <w:sz w:val="22"/>
-              </w:rPr>
-              <w:t>1,V</w:t>
-            </w:r>
-            <w:proofErr w:type="gramEnd"/>
-            <w:r>
-              <w:rPr>
-                <w:rFonts w:ascii="Aptos" w:eastAsia="Aptos" w:hAnsi="Aptos" w:cs="Aptos"/>
-                <w:sz w:val="22"/>
-              </w:rPr>
-              <w:t>2,V3,V4,V5,N7,V15,V16,V17,V18,V19</w:t>
+              <w:t>V1,V2,V3,V4,V5,N7,V15,V16,V17,V18,V19</w:t>
             </w:r>
           </w:p>
         </w:tc>
@@ -4747,23 +4205,7 @@
                 <w:rFonts w:ascii="Aptos" w:eastAsia="Aptos" w:hAnsi="Aptos" w:cs="Aptos"/>
                 <w:sz w:val="22"/>
               </w:rPr>
-              <w:t>V</w:t>
-            </w:r>
-            <w:proofErr w:type="gramStart"/>
-            <w:r>
-              <w:rPr>
-                <w:rFonts w:ascii="Aptos" w:eastAsia="Aptos" w:hAnsi="Aptos" w:cs="Aptos"/>
-                <w:sz w:val="22"/>
-              </w:rPr>
-              <w:t>1,V</w:t>
-            </w:r>
-            <w:proofErr w:type="gramEnd"/>
-            <w:r>
-              <w:rPr>
-                <w:rFonts w:ascii="Aptos" w:eastAsia="Aptos" w:hAnsi="Aptos" w:cs="Aptos"/>
-                <w:sz w:val="22"/>
-              </w:rPr>
-              <w:t>2,V3,V4,V5,</w:t>
+              <w:t>V1,V2,V3,V4,V5,</w:t>
             </w:r>
             <w:r>
               <w:rPr>
@@ -4823,23 +4265,7 @@
                 <w:rFonts w:ascii="Aptos" w:eastAsia="Aptos" w:hAnsi="Aptos" w:cs="Aptos"/>
                 <w:sz w:val="22"/>
               </w:rPr>
-              <w:t>V</w:t>
-            </w:r>
-            <w:proofErr w:type="gramStart"/>
-            <w:r>
-              <w:rPr>
-                <w:rFonts w:ascii="Aptos" w:eastAsia="Aptos" w:hAnsi="Aptos" w:cs="Aptos"/>
-                <w:sz w:val="22"/>
-              </w:rPr>
-              <w:t>1,V</w:t>
-            </w:r>
-            <w:proofErr w:type="gramEnd"/>
-            <w:r>
-              <w:rPr>
-                <w:rFonts w:ascii="Aptos" w:eastAsia="Aptos" w:hAnsi="Aptos" w:cs="Aptos"/>
-                <w:sz w:val="22"/>
-              </w:rPr>
-              <w:t>2,V3,V4,V5,V11,V15,N9 ,V17,V18,V19</w:t>
+              <w:t>V1,V2,V3,V4,V5,V11,V15,N9 ,V17,V18,V19</w:t>
             </w:r>
           </w:p>
         </w:tc>
@@ -4885,23 +4311,7 @@
                 <w:rFonts w:ascii="Aptos" w:eastAsia="Aptos" w:hAnsi="Aptos" w:cs="Aptos"/>
                 <w:sz w:val="22"/>
               </w:rPr>
-              <w:t>V</w:t>
-            </w:r>
-            <w:proofErr w:type="gramStart"/>
-            <w:r>
-              <w:rPr>
-                <w:rFonts w:ascii="Aptos" w:eastAsia="Aptos" w:hAnsi="Aptos" w:cs="Aptos"/>
-                <w:sz w:val="22"/>
-              </w:rPr>
-              <w:t>1,V</w:t>
-            </w:r>
-            <w:proofErr w:type="gramEnd"/>
-            <w:r>
-              <w:rPr>
-                <w:rFonts w:ascii="Aptos" w:eastAsia="Aptos" w:hAnsi="Aptos" w:cs="Aptos"/>
-                <w:sz w:val="22"/>
-              </w:rPr>
-              <w:t>2,V3,V4,V5,V11,V15,V16 ,N10 ,V18,V19</w:t>
+              <w:t>V1,V2,V3,V4,V5,V11,V15,V16 ,N10 ,V18,V19</w:t>
             </w:r>
           </w:p>
         </w:tc>
@@ -4947,23 +4357,7 @@
                 <w:rFonts w:ascii="Aptos" w:eastAsia="Aptos" w:hAnsi="Aptos" w:cs="Aptos"/>
                 <w:sz w:val="22"/>
               </w:rPr>
-              <w:t>V</w:t>
-            </w:r>
-            <w:proofErr w:type="gramStart"/>
-            <w:r>
-              <w:rPr>
-                <w:rFonts w:ascii="Aptos" w:eastAsia="Aptos" w:hAnsi="Aptos" w:cs="Aptos"/>
-                <w:sz w:val="22"/>
-              </w:rPr>
-              <w:t>1,V</w:t>
-            </w:r>
-            <w:proofErr w:type="gramEnd"/>
-            <w:r>
-              <w:rPr>
-                <w:rFonts w:ascii="Aptos" w:eastAsia="Aptos" w:hAnsi="Aptos" w:cs="Aptos"/>
-                <w:sz w:val="22"/>
-              </w:rPr>
-              <w:t>2,V3,V4,V5,V11,V15,V16 ,V17 ,N11,V19</w:t>
+              <w:t>V1,V2,V3,V4,V5,V11,V15,V16 ,V17 ,N11,V19</w:t>
             </w:r>
           </w:p>
         </w:tc>
@@ -5009,23 +4403,7 @@
                 <w:rFonts w:ascii="Aptos" w:eastAsia="Aptos" w:hAnsi="Aptos" w:cs="Aptos"/>
                 <w:sz w:val="22"/>
               </w:rPr>
-              <w:t>V</w:t>
-            </w:r>
-            <w:proofErr w:type="gramStart"/>
-            <w:r>
-              <w:rPr>
-                <w:rFonts w:ascii="Aptos" w:eastAsia="Aptos" w:hAnsi="Aptos" w:cs="Aptos"/>
-                <w:sz w:val="22"/>
-              </w:rPr>
-              <w:t>1,V</w:t>
-            </w:r>
-            <w:proofErr w:type="gramEnd"/>
-            <w:r>
-              <w:rPr>
-                <w:rFonts w:ascii="Aptos" w:eastAsia="Aptos" w:hAnsi="Aptos" w:cs="Aptos"/>
-                <w:sz w:val="22"/>
-              </w:rPr>
-              <w:t>2,V3,V4,V5,V11,V15,V16 ,V17 ,N12,V19</w:t>
+              <w:t>V1,V2,V3,V4,V5,V11,V15,V16 ,V17 ,N12,V19</w:t>
             </w:r>
           </w:p>
         </w:tc>
@@ -5071,99 +4449,7 @@
                 <w:rFonts w:ascii="Aptos" w:eastAsia="Aptos" w:hAnsi="Aptos" w:cs="Aptos"/>
                 <w:sz w:val="22"/>
               </w:rPr>
-              <w:t>V</w:t>
-            </w:r>
-            <w:proofErr w:type="gramStart"/>
-            <w:r>
-              <w:rPr>
-                <w:rFonts w:ascii="Aptos" w:eastAsia="Aptos" w:hAnsi="Aptos" w:cs="Aptos"/>
-                <w:sz w:val="22"/>
-              </w:rPr>
-              <w:t>1,V</w:t>
-            </w:r>
-            <w:proofErr w:type="gramEnd"/>
-            <w:r>
-              <w:rPr>
-                <w:rFonts w:ascii="Aptos" w:eastAsia="Aptos" w:hAnsi="Aptos" w:cs="Aptos"/>
-                <w:sz w:val="22"/>
-              </w:rPr>
-              <w:t>2,V3,V4,V5,V11,V15,V16 ,V17 ,</w:t>
-            </w:r>
-            <w:r>
-              <w:rPr>
-                <w:rFonts w:ascii="Aptos" w:eastAsia="Aptos" w:hAnsi="Aptos" w:cs="Aptos"/>
-                <w:sz w:val="22"/>
-              </w:rPr>
-              <w:t>N13,V19</w:t>
-            </w:r>
-          </w:p>
-        </w:tc>
-      </w:tr>
-      <w:tr>
-        <w:tc>
-          <w:tcPr>
-            <w:tcW w:w="4322" w:type="dxa"/>
-          </w:tcPr>
-          <w:p>
-            <w:pPr>
-              <w:spacing w:line="259" w:lineRule="auto"/>
-              <w:jc w:val="center"/>
-              <w:rPr>
-                <w:rFonts w:ascii="Aptos" w:eastAsia="Aptos" w:hAnsi="Aptos" w:cs="Aptos"/>
-                <w:sz w:val="22"/>
-              </w:rPr>
-            </w:pPr>
-            <w:r>
-              <w:rPr>
-                <w:rFonts w:ascii="Aptos" w:eastAsia="Aptos" w:hAnsi="Aptos" w:cs="Aptos"/>
-                <w:sz w:val="22"/>
-              </w:rPr>
-              <w:t>CP20</w:t>
-            </w:r>
-          </w:p>
-        </w:tc>
-        <w:tc>
-          <w:tcPr>
-            <w:tcW w:w="4322" w:type="dxa"/>
-          </w:tcPr>
-          <w:p>
-            <w:pPr>
-              <w:spacing w:line="259" w:lineRule="auto"/>
-              <w:jc w:val="center"/>
-              <w:rPr>
-                <w:rFonts w:ascii="Aptos" w:eastAsia="Aptos" w:hAnsi="Aptos" w:cs="Aptos"/>
-                <w:sz w:val="22"/>
-              </w:rPr>
-            </w:pPr>
-            <w:r>
-              <w:rPr>
-                <w:rFonts w:ascii="Aptos" w:eastAsia="Aptos" w:hAnsi="Aptos" w:cs="Aptos"/>
-                <w:sz w:val="22"/>
-              </w:rPr>
-              <w:t>V</w:t>
-            </w:r>
-            <w:proofErr w:type="gramStart"/>
-            <w:r>
-              <w:rPr>
-                <w:rFonts w:ascii="Aptos" w:eastAsia="Aptos" w:hAnsi="Aptos" w:cs="Aptos"/>
-                <w:sz w:val="22"/>
-              </w:rPr>
-              <w:t>1,V</w:t>
-            </w:r>
-            <w:proofErr w:type="gramEnd"/>
-            <w:r>
-              <w:rPr>
-                <w:rFonts w:ascii="Aptos" w:eastAsia="Aptos" w:hAnsi="Aptos" w:cs="Aptos"/>
-                <w:sz w:val="22"/>
-              </w:rPr>
-              <w:t>2,V3,V4,V5,V11,V15,V16 ,V17 ,</w:t>
-            </w:r>
-            <w:r>
-              <w:rPr>
-                <w:rFonts w:ascii="Aptos" w:eastAsia="Aptos" w:hAnsi="Aptos" w:cs="Aptos"/>
-                <w:sz w:val="22"/>
-              </w:rPr>
-              <w:t>V18, N14</w:t>
+              <w:t>V1,V2,V3,V4,V5,V11,V15,V16 ,V17 ,V18,N13</w:t>
             </w:r>
           </w:p>
         </w:tc>
@@ -5187,21 +4473,12 @@
           <w:sz w:val="28"/>
         </w:rPr>
       </w:pPr>
-      <w:proofErr w:type="spellStart"/>
       <w:r>
         <w:rPr>
           <w:rFonts w:ascii="Aptos" w:eastAsia="Aptos" w:hAnsi="Aptos" w:cs="Aptos"/>
           <w:sz w:val="28"/>
         </w:rPr>
-        <w:t>Login</w:t>
-      </w:r>
-      <w:proofErr w:type="spellEnd"/>
-      <w:r>
-        <w:rPr>
-          <w:rFonts w:ascii="Aptos" w:eastAsia="Aptos" w:hAnsi="Aptos" w:cs="Aptos"/>
-          <w:sz w:val="28"/>
-        </w:rPr>
-        <w:t>:</w:t>
+        <w:t>Login:</w:t>
       </w:r>
     </w:p>
     <w:p>
@@ -5795,21 +5072,13 @@
           <w:sz w:val="28"/>
         </w:rPr>
       </w:pPr>
-      <w:proofErr w:type="spellStart"/>
       <w:r>
         <w:rPr>
           <w:rFonts w:ascii="Aptos" w:eastAsia="Aptos" w:hAnsi="Aptos" w:cs="Aptos"/>
           <w:sz w:val="28"/>
         </w:rPr>
-        <w:t>AnadirMascota</w:t>
-      </w:r>
-      <w:proofErr w:type="spellEnd"/>
-      <w:r>
-        <w:rPr>
-          <w:rFonts w:ascii="Aptos" w:eastAsia="Aptos" w:hAnsi="Aptos" w:cs="Aptos"/>
-          <w:sz w:val="28"/>
-        </w:rPr>
-        <w:t>:</w:t>
+        <w:lastRenderedPageBreak/>
+        <w:t>AnadirMascota:</w:t>
       </w:r>
     </w:p>
     <w:p>
@@ -5825,21 +5094,12 @@
           <w:sz w:val="28"/>
         </w:rPr>
       </w:pPr>
-      <w:proofErr w:type="spellStart"/>
       <w:r>
         <w:rPr>
           <w:rFonts w:ascii="Aptos" w:eastAsia="Aptos" w:hAnsi="Aptos" w:cs="Aptos"/>
           <w:b/>
         </w:rPr>
-        <w:t>IdMascota</w:t>
-      </w:r>
-      <w:proofErr w:type="spellEnd"/>
-      <w:r>
-        <w:rPr>
-          <w:rFonts w:ascii="Aptos" w:eastAsia="Aptos" w:hAnsi="Aptos" w:cs="Aptos"/>
-          <w:b/>
-        </w:rPr>
-        <w:t xml:space="preserve"> </w:t>
+        <w:t xml:space="preserve">IdMascota </w:t>
       </w:r>
       <w:r>
         <w:rPr>
@@ -5997,7 +5257,6 @@
                 <w:sz w:val="22"/>
               </w:rPr>
             </w:pPr>
-            <w:proofErr w:type="spellStart"/>
             <w:r>
               <w:rPr>
                 <w:rFonts w:ascii="Aptos" w:eastAsia="Aptos" w:hAnsi="Aptos" w:cs="Aptos"/>
@@ -6005,7 +5264,6 @@
               </w:rPr>
               <w:t>IdMascota</w:t>
             </w:r>
-            <w:proofErr w:type="spellEnd"/>
           </w:p>
         </w:tc>
         <w:tc>
@@ -6203,21 +5461,12 @@
           <w:sz w:val="28"/>
         </w:rPr>
       </w:pPr>
-      <w:proofErr w:type="spellStart"/>
       <w:r>
         <w:rPr>
           <w:rFonts w:ascii="Aptos" w:eastAsia="Aptos" w:hAnsi="Aptos" w:cs="Aptos"/>
           <w:sz w:val="28"/>
         </w:rPr>
-        <w:t>ContratarCuidador</w:t>
-      </w:r>
-      <w:proofErr w:type="spellEnd"/>
-      <w:r>
-        <w:rPr>
-          <w:rFonts w:ascii="Aptos" w:eastAsia="Aptos" w:hAnsi="Aptos" w:cs="Aptos"/>
-          <w:sz w:val="28"/>
-        </w:rPr>
-        <w:t>:</w:t>
+        <w:t>ContratarCuidador:</w:t>
       </w:r>
     </w:p>
     <w:p>
@@ -6232,7 +5481,6 @@
           <w:rFonts w:ascii="Aptos" w:eastAsia="Aptos" w:hAnsi="Aptos" w:cs="Aptos"/>
         </w:rPr>
       </w:pPr>
-      <w:proofErr w:type="spellStart"/>
       <w:r>
         <w:rPr>
           <w:rFonts w:ascii="Aptos" w:eastAsia="Aptos" w:hAnsi="Aptos" w:cs="Aptos"/>
@@ -6240,7 +5488,6 @@
         </w:rPr>
         <w:t>IdMascota</w:t>
       </w:r>
-      <w:proofErr w:type="spellEnd"/>
       <w:r>
         <w:rPr>
           <w:rFonts w:ascii="Aptos" w:eastAsia="Aptos" w:hAnsi="Aptos" w:cs="Aptos"/>
@@ -6272,21 +5519,12 @@
           <w:rFonts w:ascii="Aptos" w:eastAsia="Aptos" w:hAnsi="Aptos" w:cs="Aptos"/>
         </w:rPr>
       </w:pPr>
-      <w:proofErr w:type="spellStart"/>
       <w:r>
         <w:rPr>
           <w:rFonts w:ascii="Aptos" w:eastAsia="Aptos" w:hAnsi="Aptos" w:cs="Aptos"/>
           <w:b/>
         </w:rPr>
-        <w:t>IdCuidador</w:t>
-      </w:r>
-      <w:proofErr w:type="spellEnd"/>
-      <w:r>
-        <w:rPr>
-          <w:rFonts w:ascii="Aptos" w:eastAsia="Aptos" w:hAnsi="Aptos" w:cs="Aptos"/>
-          <w:b/>
-        </w:rPr>
-        <w:t xml:space="preserve"> </w:t>
+        <w:t xml:space="preserve">IdCuidador </w:t>
       </w:r>
       <w:r>
         <w:rPr>
@@ -6313,7 +5551,6 @@
           <w:rFonts w:ascii="Aptos" w:eastAsia="Aptos" w:hAnsi="Aptos" w:cs="Aptos"/>
         </w:rPr>
       </w:pPr>
-      <w:proofErr w:type="spellStart"/>
       <w:r>
         <w:rPr>
           <w:rFonts w:ascii="Aptos" w:eastAsia="Aptos" w:hAnsi="Aptos" w:cs="Aptos"/>
@@ -6321,7 +5558,6 @@
         </w:rPr>
         <w:t>FechaInicioCuidado</w:t>
       </w:r>
-      <w:proofErr w:type="spellEnd"/>
       <w:r>
         <w:rPr>
           <w:rFonts w:ascii="Aptos" w:eastAsia="Aptos" w:hAnsi="Aptos" w:cs="Aptos"/>
@@ -6354,21 +5590,12 @@
           <w:sz w:val="28"/>
         </w:rPr>
       </w:pPr>
-      <w:proofErr w:type="spellStart"/>
       <w:r>
         <w:rPr>
           <w:rFonts w:ascii="Aptos" w:eastAsia="Aptos" w:hAnsi="Aptos" w:cs="Aptos"/>
           <w:b/>
         </w:rPr>
-        <w:t>FechaFinCuidado</w:t>
-      </w:r>
-      <w:proofErr w:type="spellEnd"/>
-      <w:r>
-        <w:rPr>
-          <w:rFonts w:ascii="Aptos" w:eastAsia="Aptos" w:hAnsi="Aptos" w:cs="Aptos"/>
-          <w:b/>
-        </w:rPr>
-        <w:t xml:space="preserve"> </w:t>
+        <w:t xml:space="preserve">FechaFinCuidado </w:t>
       </w:r>
       <w:r>
         <w:rPr>
@@ -6526,7 +5753,6 @@
                 <w:sz w:val="22"/>
               </w:rPr>
             </w:pPr>
-            <w:proofErr w:type="spellStart"/>
             <w:r>
               <w:rPr>
                 <w:rFonts w:ascii="Aptos" w:eastAsia="Aptos" w:hAnsi="Aptos" w:cs="Aptos"/>
@@ -6534,7 +5760,6 @@
               </w:rPr>
               <w:t>IdMascota</w:t>
             </w:r>
-            <w:proofErr w:type="spellEnd"/>
           </w:p>
         </w:tc>
         <w:tc>
@@ -6627,7 +5852,6 @@
                 <w:sz w:val="22"/>
               </w:rPr>
             </w:pPr>
-            <w:proofErr w:type="spellStart"/>
             <w:r>
               <w:rPr>
                 <w:rFonts w:ascii="Aptos" w:eastAsia="Aptos" w:hAnsi="Aptos" w:cs="Aptos"/>
@@ -6635,7 +5859,6 @@
               </w:rPr>
               <w:t>IdCuidador</w:t>
             </w:r>
-            <w:proofErr w:type="spellEnd"/>
           </w:p>
         </w:tc>
         <w:tc>
@@ -6728,7 +5951,6 @@
                 <w:sz w:val="22"/>
               </w:rPr>
             </w:pPr>
-            <w:proofErr w:type="spellStart"/>
             <w:r>
               <w:rPr>
                 <w:rFonts w:ascii="Aptos" w:eastAsia="Aptos" w:hAnsi="Aptos" w:cs="Aptos"/>
@@ -6736,7 +5958,6 @@
               </w:rPr>
               <w:t>FechaInicioCuidado</w:t>
             </w:r>
-            <w:proofErr w:type="spellEnd"/>
           </w:p>
         </w:tc>
         <w:tc>
@@ -6843,7 +6064,6 @@
                 <w:sz w:val="22"/>
               </w:rPr>
             </w:pPr>
-            <w:proofErr w:type="spellStart"/>
             <w:r>
               <w:rPr>
                 <w:rFonts w:ascii="Aptos" w:eastAsia="Aptos" w:hAnsi="Aptos" w:cs="Aptos"/>
@@ -6851,7 +6071,6 @@
               </w:rPr>
               <w:t>FechaFinCuidado</w:t>
             </w:r>
-            <w:proofErr w:type="spellEnd"/>
           </w:p>
         </w:tc>
         <w:tc>
@@ -7007,23 +6226,7 @@
                 <w:rFonts w:ascii="Aptos" w:eastAsia="Aptos" w:hAnsi="Aptos" w:cs="Aptos"/>
                 <w:sz w:val="22"/>
               </w:rPr>
-              <w:t>V</w:t>
-            </w:r>
-            <w:proofErr w:type="gramStart"/>
-            <w:r>
-              <w:rPr>
-                <w:rFonts w:ascii="Aptos" w:eastAsia="Aptos" w:hAnsi="Aptos" w:cs="Aptos"/>
-                <w:sz w:val="22"/>
-              </w:rPr>
-              <w:t>20,V</w:t>
-            </w:r>
-            <w:proofErr w:type="gramEnd"/>
-            <w:r>
-              <w:rPr>
-                <w:rFonts w:ascii="Aptos" w:eastAsia="Aptos" w:hAnsi="Aptos" w:cs="Aptos"/>
-                <w:sz w:val="22"/>
-              </w:rPr>
-              <w:t>21,V22,V23</w:t>
+              <w:t>V20,V21,V22,V23</w:t>
             </w:r>
           </w:p>
         </w:tc>
@@ -7069,23 +6272,7 @@
                 <w:rFonts w:ascii="Aptos" w:eastAsia="Aptos" w:hAnsi="Aptos" w:cs="Aptos"/>
                 <w:sz w:val="22"/>
               </w:rPr>
-              <w:t>N</w:t>
-            </w:r>
-            <w:proofErr w:type="gramStart"/>
-            <w:r>
-              <w:rPr>
-                <w:rFonts w:ascii="Aptos" w:eastAsia="Aptos" w:hAnsi="Aptos" w:cs="Aptos"/>
-                <w:sz w:val="22"/>
-              </w:rPr>
-              <w:t>14,V</w:t>
-            </w:r>
-            <w:proofErr w:type="gramEnd"/>
-            <w:r>
-              <w:rPr>
-                <w:rFonts w:ascii="Aptos" w:eastAsia="Aptos" w:hAnsi="Aptos" w:cs="Aptos"/>
-                <w:sz w:val="22"/>
-              </w:rPr>
-              <w:t>21,V22,V23</w:t>
+              <w:t>N14,V21,V22,V23</w:t>
             </w:r>
           </w:p>
         </w:tc>
@@ -7131,23 +6318,7 @@
                 <w:rFonts w:ascii="Aptos" w:eastAsia="Aptos" w:hAnsi="Aptos" w:cs="Aptos"/>
                 <w:sz w:val="22"/>
               </w:rPr>
-              <w:t>V</w:t>
-            </w:r>
-            <w:proofErr w:type="gramStart"/>
-            <w:r>
-              <w:rPr>
-                <w:rFonts w:ascii="Aptos" w:eastAsia="Aptos" w:hAnsi="Aptos" w:cs="Aptos"/>
-                <w:sz w:val="22"/>
-              </w:rPr>
-              <w:t>20,N</w:t>
-            </w:r>
-            <w:proofErr w:type="gramEnd"/>
-            <w:r>
-              <w:rPr>
-                <w:rFonts w:ascii="Aptos" w:eastAsia="Aptos" w:hAnsi="Aptos" w:cs="Aptos"/>
-                <w:sz w:val="22"/>
-              </w:rPr>
-              <w:t>15,V22,V23</w:t>
+              <w:t>V20,N15,V22,V23</w:t>
             </w:r>
           </w:p>
         </w:tc>
@@ -7193,23 +6364,7 @@
                 <w:rFonts w:ascii="Aptos" w:eastAsia="Aptos" w:hAnsi="Aptos" w:cs="Aptos"/>
                 <w:sz w:val="22"/>
               </w:rPr>
-              <w:t>V</w:t>
-            </w:r>
-            <w:proofErr w:type="gramStart"/>
-            <w:r>
-              <w:rPr>
-                <w:rFonts w:ascii="Aptos" w:eastAsia="Aptos" w:hAnsi="Aptos" w:cs="Aptos"/>
-                <w:sz w:val="22"/>
-              </w:rPr>
-              <w:t>20,V</w:t>
-            </w:r>
-            <w:proofErr w:type="gramEnd"/>
-            <w:r>
-              <w:rPr>
-                <w:rFonts w:ascii="Aptos" w:eastAsia="Aptos" w:hAnsi="Aptos" w:cs="Aptos"/>
-                <w:sz w:val="22"/>
-              </w:rPr>
-              <w:t>21,N13,V23</w:t>
+              <w:t>V20,V21,N13,V23</w:t>
             </w:r>
           </w:p>
         </w:tc>
@@ -7255,23 +6410,7 @@
                 <w:rFonts w:ascii="Aptos" w:eastAsia="Aptos" w:hAnsi="Aptos" w:cs="Aptos"/>
                 <w:sz w:val="22"/>
               </w:rPr>
-              <w:t>V</w:t>
-            </w:r>
-            <w:proofErr w:type="gramStart"/>
-            <w:r>
-              <w:rPr>
-                <w:rFonts w:ascii="Aptos" w:eastAsia="Aptos" w:hAnsi="Aptos" w:cs="Aptos"/>
-                <w:sz w:val="22"/>
-              </w:rPr>
-              <w:t>20,V</w:t>
-            </w:r>
-            <w:proofErr w:type="gramEnd"/>
-            <w:r>
-              <w:rPr>
-                <w:rFonts w:ascii="Aptos" w:eastAsia="Aptos" w:hAnsi="Aptos" w:cs="Aptos"/>
-                <w:sz w:val="22"/>
-              </w:rPr>
-              <w:t>21,V22,N14</w:t>
+              <w:t>V20,V21,V22,N14</w:t>
             </w:r>
           </w:p>
         </w:tc>

</xml_diff>